<commit_message>
Project brief and spec
</commit_message>
<xml_diff>
--- a/project 3/project 3/BOFF  project brief.docx
+++ b/project 3/project 3/BOFF  project brief.docx
@@ -5391,7 +5391,9 @@
             </w:pPr>
             <w:r>
               <w:rPr>
-                <w:szCs w:val="24"/>
+                <w:noProof/>
+                <w:szCs w:val="24"/>
+                <w:lang w:val="pl-PL" w:eastAsia="pl-PL" w:bidi="ar-SA"/>
               </w:rPr>
               <w:drawing>
                 <wp:inline distT="0" distB="0" distL="0" distR="0">
@@ -6468,6 +6470,7 @@
         <w:b/>
         <w:color w:val="404040" w:themeColor="text1" w:themeTint="BF"/>
         <w:sz w:val="40"/>
+        <w:lang w:val="pl-PL"/>
       </w:rPr>
     </w:pPr>
     <w:r>
@@ -6567,17 +6570,29 @@
       <w:spacing w:before="0" w:after="0"/>
       <w:rPr>
         <w:color w:val="404040" w:themeColor="text1" w:themeTint="BF"/>
+        <w:lang w:val="pl-PL"/>
       </w:rPr>
     </w:pPr>
+    <w:proofErr w:type="spellStart"/>
     <w:r>
       <w:rPr>
         <w:color w:val="404040" w:themeColor="text1" w:themeTint="BF"/>
-      </w:rPr>
-      <w:t xml:space="preserve">Website </w:t>
+        <w:lang w:val="pl-PL"/>
+      </w:rPr>
+      <w:t>Website</w:t>
+    </w:r>
+    <w:proofErr w:type="spellEnd"/>
+    <w:r>
+      <w:rPr>
+        <w:color w:val="404040" w:themeColor="text1" w:themeTint="BF"/>
+        <w:lang w:val="pl-PL"/>
+      </w:rPr>
+      <w:t xml:space="preserve"> </w:t>
     </w:r>
     <w:r>
       <w:rPr>
         <w:color w:val="404040" w:themeColor="text1" w:themeTint="BF"/>
+        <w:lang w:val="pl-PL"/>
       </w:rPr>
       <w:t>Project</w:t>
     </w:r>
@@ -6588,6 +6603,9 @@
       <w:pBdr>
         <w:bottom w:val="single" w:sz="8" w:space="1" w:color="7F7F7F" w:themeColor="text1" w:themeTint="80"/>
       </w:pBdr>
+      <w:rPr>
+        <w:lang w:val="pl-PL"/>
+      </w:rPr>
     </w:pPr>
   </w:p>
 </w:hdr>

</xml_diff>